<commit_message>
Kiber - 1.b tétel hozzáadva
</commit_message>
<xml_diff>
--- a/Kiberbiztonság szakirány/1.b - Kockázatkezelés.docx
+++ b/Kiberbiztonság szakirány/1.b - Kockázatkezelés.docx
@@ -26,6 +26,633 @@
           <w:lang w:val="hu-HU"/>
         </w:rPr>
         <w:t>Mutassa be a kockázatkezelés szerepét az informatikai biztonság megteremtésében, valamint ismertesse a kockázatkezelési ciklus fő lépéseit!</w:t>
+      </w:r>
+    </w:p>
+    <w:p>
+      <w:pPr>
+        <w:pStyle w:val="Cmsor1"/>
+      </w:pPr>
+      <w:r>
+        <w:t>Kockázat kezelésének módszerei</w:t>
+      </w:r>
+    </w:p>
+    <w:p>
+      <w:pPr>
+        <w:pStyle w:val="Listaszerbekezds"/>
+        <w:numPr>
+          <w:ilvl w:val="0"/>
+          <w:numId w:val="1"/>
+        </w:numPr>
+      </w:pPr>
+      <w:r>
+        <w:t>A kockázatmenedzsment célja a kockázat hatékony csökkentése és a biztonság növelése.</w:t>
+      </w:r>
+    </w:p>
+    <w:p>
+      <w:pPr>
+        <w:pStyle w:val="Listaszerbekezds"/>
+        <w:numPr>
+          <w:ilvl w:val="0"/>
+          <w:numId w:val="1"/>
+        </w:numPr>
+      </w:pPr>
+      <w:r>
+        <w:t>Kockázati tényező kezelésének eszközei</w:t>
+      </w:r>
+    </w:p>
+    <w:p>
+      <w:pPr>
+        <w:pStyle w:val="Listaszerbekezds"/>
+        <w:numPr>
+          <w:ilvl w:val="1"/>
+          <w:numId w:val="1"/>
+        </w:numPr>
+      </w:pPr>
+      <w:r>
+        <w:t>A kockázat csökkentése megfelelő szintű védekezéssel</w:t>
+      </w:r>
+    </w:p>
+    <w:p>
+      <w:pPr>
+        <w:pStyle w:val="Listaszerbekezds"/>
+        <w:numPr>
+          <w:ilvl w:val="1"/>
+          <w:numId w:val="1"/>
+        </w:numPr>
+      </w:pPr>
+      <w:r>
+        <w:t>Kockázat áthárítása</w:t>
+      </w:r>
+    </w:p>
+    <w:p>
+      <w:pPr>
+        <w:pStyle w:val="Listaszerbekezds"/>
+        <w:numPr>
+          <w:ilvl w:val="1"/>
+          <w:numId w:val="1"/>
+        </w:numPr>
+      </w:pPr>
+      <w:r>
+        <w:t>Tudatos kockázatvállalás</w:t>
+      </w:r>
+    </w:p>
+    <w:p>
+      <w:pPr>
+        <w:pStyle w:val="Cmsor2"/>
+      </w:pPr>
+      <w:r>
+        <w:t>Védekezés</w:t>
+      </w:r>
+    </w:p>
+    <w:p>
+      <w:pPr>
+        <w:pStyle w:val="Listaszerbekezds"/>
+        <w:numPr>
+          <w:ilvl w:val="0"/>
+          <w:numId w:val="1"/>
+        </w:numPr>
+      </w:pPr>
+      <w:r>
+        <w:t>A bekövetkezési valószínűségek és az okozott károk csökkentésével valósulhat meg.</w:t>
+      </w:r>
+    </w:p>
+    <w:p>
+      <w:pPr>
+        <w:pStyle w:val="Listaszerbekezds"/>
+        <w:numPr>
+          <w:ilvl w:val="0"/>
+          <w:numId w:val="1"/>
+        </w:numPr>
+        <w:rPr>
+          <w:b/>
+          <w:bCs/>
+        </w:rPr>
+      </w:pPr>
+      <w:r>
+        <w:rPr>
+          <w:b/>
+          <w:bCs/>
+        </w:rPr>
+        <w:t>Kockázatcsökkentés alapmódszerei</w:t>
+      </w:r>
+    </w:p>
+    <w:p>
+      <w:pPr>
+        <w:pStyle w:val="Listaszerbekezds"/>
+        <w:numPr>
+          <w:ilvl w:val="1"/>
+          <w:numId w:val="1"/>
+        </w:numPr>
+      </w:pPr>
+      <w:r>
+        <w:t>Bekövetkezési valószínűség csökkentése.</w:t>
+      </w:r>
+    </w:p>
+    <w:p>
+      <w:pPr>
+        <w:pStyle w:val="Listaszerbekezds"/>
+        <w:numPr>
+          <w:ilvl w:val="1"/>
+          <w:numId w:val="1"/>
+        </w:numPr>
+      </w:pPr>
+      <w:r>
+        <w:t>Veszélyforrás kiküszöbölése.</w:t>
+      </w:r>
+    </w:p>
+    <w:p>
+      <w:pPr>
+        <w:pStyle w:val="Listaszerbekezds"/>
+        <w:numPr>
+          <w:ilvl w:val="1"/>
+          <w:numId w:val="1"/>
+        </w:numPr>
+      </w:pPr>
+      <w:r>
+        <w:t>Okozott kár nagyságának korlátozása, csökkentése.</w:t>
+      </w:r>
+    </w:p>
+    <w:p>
+      <w:pPr>
+        <w:pStyle w:val="Listaszerbekezds"/>
+        <w:numPr>
+          <w:ilvl w:val="0"/>
+          <w:numId w:val="1"/>
+        </w:numPr>
+        <w:rPr>
+          <w:b/>
+          <w:bCs/>
+        </w:rPr>
+      </w:pPr>
+      <w:r>
+        <w:rPr>
+          <w:b/>
+          <w:bCs/>
+        </w:rPr>
+        <w:t>PreDeCo</w:t>
+      </w:r>
+    </w:p>
+    <w:p>
+      <w:pPr>
+        <w:pStyle w:val="Listaszerbekezds"/>
+        <w:numPr>
+          <w:ilvl w:val="1"/>
+          <w:numId w:val="1"/>
+        </w:numPr>
+      </w:pPr>
+      <w:r>
+        <w:rPr>
+          <w:b/>
+          <w:bCs/>
+        </w:rPr>
+        <w:t>Preventive:</w:t>
+      </w:r>
+      <w:r>
+        <w:t xml:space="preserve"> Megelőző, kivédő kontrollok</w:t>
+      </w:r>
+    </w:p>
+    <w:p>
+      <w:pPr>
+        <w:pStyle w:val="Listaszerbekezds"/>
+        <w:numPr>
+          <w:ilvl w:val="1"/>
+          <w:numId w:val="1"/>
+        </w:numPr>
+        <w:rPr>
+          <w:b/>
+          <w:bCs/>
+        </w:rPr>
+      </w:pPr>
+      <w:r>
+        <w:rPr>
+          <w:b/>
+          <w:bCs/>
+        </w:rPr>
+        <w:t>Detective</w:t>
+      </w:r>
+      <w:r>
+        <w:rPr>
+          <w:b/>
+          <w:bCs/>
+        </w:rPr>
+        <w:t xml:space="preserve">: </w:t>
+      </w:r>
+      <w:r>
+        <w:t>Felismerő kontrollok</w:t>
+      </w:r>
+    </w:p>
+    <w:p>
+      <w:pPr>
+        <w:pStyle w:val="Listaszerbekezds"/>
+        <w:numPr>
+          <w:ilvl w:val="1"/>
+          <w:numId w:val="1"/>
+        </w:numPr>
+        <w:rPr>
+          <w:b/>
+          <w:bCs/>
+        </w:rPr>
+      </w:pPr>
+      <w:r>
+        <w:rPr>
+          <w:b/>
+          <w:bCs/>
+        </w:rPr>
+        <w:t>Corrective:</w:t>
+      </w:r>
+      <w:r>
+        <w:rPr>
+          <w:b/>
+          <w:bCs/>
+        </w:rPr>
+        <w:t xml:space="preserve"> </w:t>
+      </w:r>
+      <w:r>
+        <w:t>Elhárító, helyreállító kontrollok</w:t>
+      </w:r>
+    </w:p>
+    <w:p>
+      <w:pPr>
+        <w:pStyle w:val="Listaszerbekezds"/>
+        <w:numPr>
+          <w:ilvl w:val="0"/>
+          <w:numId w:val="1"/>
+        </w:numPr>
+      </w:pPr>
+      <w:r>
+        <w:t>Egy kontroll cél biztosítására tett védelmi intézkedések ebből a három védelmi mechanizmus ötvözéséből tevődnek össze.</w:t>
+      </w:r>
+    </w:p>
+    <w:p>
+      <w:pPr>
+        <w:pStyle w:val="Listaszerbekezds"/>
+        <w:numPr>
+          <w:ilvl w:val="0"/>
+          <w:numId w:val="1"/>
+        </w:numPr>
+      </w:pPr>
+      <w:r>
+        <w:t>Bekövetkezési valószínűség csökkenthető erősebb védelmi mechanizmus alkalmazásával.</w:t>
+      </w:r>
+    </w:p>
+    <w:p>
+      <w:pPr>
+        <w:pStyle w:val="Cmsor2"/>
+      </w:pPr>
+      <w:r>
+        <w:t>Kockázatáthárítás</w:t>
+      </w:r>
+    </w:p>
+    <w:p>
+      <w:pPr>
+        <w:pStyle w:val="Listaszerbekezds"/>
+        <w:numPr>
+          <w:ilvl w:val="0"/>
+          <w:numId w:val="1"/>
+        </w:numPr>
+      </w:pPr>
+      <w:r>
+        <w:t>Ha a kár bekövetkezését megakadályozását már nem tudjuk, akkor a kockázat és ezzel a károk áthárítása orvosolhatja a problémát.</w:t>
+      </w:r>
+    </w:p>
+    <w:p>
+      <w:pPr>
+        <w:pStyle w:val="Listaszerbekezds"/>
+        <w:numPr>
+          <w:ilvl w:val="0"/>
+          <w:numId w:val="1"/>
+        </w:numPr>
+      </w:pPr>
+      <w:r>
+        <w:t>Áthárítás másik módja biztosítás kötése.</w:t>
+      </w:r>
+    </w:p>
+    <w:p>
+      <w:pPr>
+        <w:pStyle w:val="Cmsor2"/>
+      </w:pPr>
+      <w:r>
+        <w:t>Tudatos kockázatvállalás</w:t>
+      </w:r>
+    </w:p>
+    <w:p>
+      <w:pPr>
+        <w:pStyle w:val="Listaszerbekezds"/>
+        <w:numPr>
+          <w:ilvl w:val="0"/>
+          <w:numId w:val="1"/>
+        </w:numPr>
+      </w:pPr>
+      <w:r>
+        <w:t>Célszerűtlenül nagy költségekkel lehet védekezni.</w:t>
+      </w:r>
+    </w:p>
+    <w:p>
+      <w:pPr>
+        <w:pStyle w:val="Listaszerbekezds"/>
+        <w:numPr>
+          <w:ilvl w:val="1"/>
+          <w:numId w:val="1"/>
+        </w:numPr>
+      </w:pPr>
+      <w:r>
+        <w:t>Veszélyforrás által jelentett kockázat vállalható, de tisztában kell lennie ezekkel a kockázatokkal.</w:t>
+      </w:r>
+    </w:p>
+    <w:p>
+      <w:pPr>
+        <w:pStyle w:val="Listaszerbekezds"/>
+        <w:numPr>
+          <w:ilvl w:val="0"/>
+          <w:numId w:val="1"/>
+        </w:numPr>
+      </w:pPr>
+      <w:r>
+        <w:t>Felső vezetésnek kell a döntést meghoznia és jóváhagynia.</w:t>
+      </w:r>
+    </w:p>
+    <w:p>
+      <w:pPr>
+        <w:spacing w:after="160" w:line="259" w:lineRule="auto"/>
+        <w:rPr>
+          <w:rFonts w:asciiTheme="majorHAnsi" w:eastAsiaTheme="majorEastAsia" w:hAnsiTheme="majorHAnsi" w:cstheme="majorBidi"/>
+          <w:color w:val="2F5496" w:themeColor="accent1" w:themeShade="BF"/>
+          <w:sz w:val="32"/>
+          <w:szCs w:val="32"/>
+        </w:rPr>
+      </w:pPr>
+      <w:r>
+        <w:br w:type="page"/>
+      </w:r>
+    </w:p>
+    <w:p>
+      <w:pPr>
+        <w:pStyle w:val="Cmsor1"/>
+      </w:pPr>
+      <w:r>
+        <w:lastRenderedPageBreak/>
+        <w:t>Kockázatkezelési ciklus fő lépései</w:t>
+      </w:r>
+    </w:p>
+    <w:p>
+      <w:pPr>
+        <w:pStyle w:val="Cmsor2"/>
+      </w:pPr>
+      <w:r>
+        <w:t>Kockázatkezelés lépései</w:t>
+      </w:r>
+    </w:p>
+    <w:p>
+      <w:pPr>
+        <w:pStyle w:val="Listaszerbekezds"/>
+        <w:numPr>
+          <w:ilvl w:val="0"/>
+          <w:numId w:val="2"/>
+        </w:numPr>
+      </w:pPr>
+      <w:r>
+        <w:t>Kezelési opciók azonosítása</w:t>
+      </w:r>
+    </w:p>
+    <w:p>
+      <w:pPr>
+        <w:pStyle w:val="Listaszerbekezds"/>
+        <w:numPr>
+          <w:ilvl w:val="0"/>
+          <w:numId w:val="2"/>
+        </w:numPr>
+      </w:pPr>
+      <w:r>
+        <w:t>Opciók értékelése</w:t>
+      </w:r>
+    </w:p>
+    <w:p>
+      <w:pPr>
+        <w:pStyle w:val="Listaszerbekezds"/>
+        <w:numPr>
+          <w:ilvl w:val="0"/>
+          <w:numId w:val="2"/>
+        </w:numPr>
+      </w:pPr>
+      <w:r>
+        <w:t>Alkalmazni kívánt eszközök, intézkedések kiválasztása</w:t>
+      </w:r>
+    </w:p>
+    <w:p>
+      <w:pPr>
+        <w:pStyle w:val="Listaszerbekezds"/>
+        <w:numPr>
+          <w:ilvl w:val="0"/>
+          <w:numId w:val="2"/>
+        </w:numPr>
+      </w:pPr>
+      <w:r>
+        <w:t>Kezelési terv kidolgozása</w:t>
+      </w:r>
+    </w:p>
+    <w:p>
+      <w:pPr>
+        <w:pStyle w:val="Cmsor2"/>
+      </w:pPr>
+      <w:r>
+        <w:t>Kockázatkezelés c</w:t>
+      </w:r>
+      <w:r>
+        <w:t>élja</w:t>
+      </w:r>
+    </w:p>
+    <w:p>
+      <w:pPr>
+        <w:pStyle w:val="Listaszerbekezds"/>
+        <w:numPr>
+          <w:ilvl w:val="0"/>
+          <w:numId w:val="1"/>
+        </w:numPr>
+      </w:pPr>
+      <w:r>
+        <w:t>Célja az értékelt, rangsorolt kockázatok kockázati tényezőinek kezelésére alkalmas kontrollok meghatározása vagy a már meglévők módosítása.</w:t>
+      </w:r>
+    </w:p>
+    <w:p>
+      <w:pPr>
+        <w:pStyle w:val="Listaszerbekezds"/>
+        <w:numPr>
+          <w:ilvl w:val="0"/>
+          <w:numId w:val="1"/>
+        </w:numPr>
+      </w:pPr>
+      <w:r>
+        <w:t>Kulcsfontosságú kockázatok kezelésére kell koncentrálni, a kontrollok meghatározása mellett a kockázathordozó munkatársakkal és vezetőikkel kommunikálni a lehetséges megoldásokról.</w:t>
+      </w:r>
+    </w:p>
+    <w:p>
+      <w:pPr>
+        <w:pStyle w:val="Listaszerbekezds"/>
+        <w:numPr>
+          <w:ilvl w:val="0"/>
+          <w:numId w:val="1"/>
+        </w:numPr>
+      </w:pPr>
+      <w:r>
+        <w:t>A kezelhetőségi vizsgálat és a hatásvalószínűség alapján lehet dönteni arról, hogy mely</w:t>
+      </w:r>
+      <w:r>
+        <w:t xml:space="preserve"> kockázatok kerüljenek az ellenőrzési nyomvonalba.</w:t>
+      </w:r>
+    </w:p>
+    <w:p>
+      <w:pPr>
+        <w:pStyle w:val="Listaszerbekezds"/>
+        <w:numPr>
+          <w:ilvl w:val="0"/>
+          <w:numId w:val="1"/>
+        </w:numPr>
+      </w:pPr>
+      <w:r>
+        <w:t>A kockázatok kezelésének módját minden egyes kockázatnál külön meg kell határozni.</w:t>
+      </w:r>
+    </w:p>
+    <w:p>
+      <w:pPr>
+        <w:pStyle w:val="Cmsor2"/>
+      </w:pPr>
+      <w:r>
+        <w:t>Kockázatok mérlegelése</w:t>
+      </w:r>
+    </w:p>
+    <w:p>
+      <w:pPr>
+        <w:pStyle w:val="Listaszerbekezds"/>
+        <w:numPr>
+          <w:ilvl w:val="0"/>
+          <w:numId w:val="1"/>
+        </w:numPr>
+      </w:pPr>
+      <w:r>
+        <w:t>A kockázat sajátosságainak mérlegelése alapján vagy a kockázati tényezőket, okokat vagy a következményeket célszerű kezelni.</w:t>
+      </w:r>
+    </w:p>
+    <w:p>
+      <w:pPr>
+        <w:jc w:val="center"/>
+      </w:pPr>
+      <w:r>
+        <w:drawing>
+          <wp:inline distT="0" distB="0" distL="0" distR="0" wp14:anchorId="32E42526" wp14:editId="1F06E36C">
+            <wp:extent cx="3879756" cy="2657475"/>
+            <wp:effectExtent l="0" t="0" r="0" b="0"/>
+            <wp:docPr id="1" name="Kép 1"/>
+            <wp:cNvGraphicFramePr>
+              <a:graphicFrameLocks xmlns:a="http://schemas.openxmlformats.org/drawingml/2006/main" noChangeAspect="1"/>
+            </wp:cNvGraphicFramePr>
+            <a:graphic xmlns:a="http://schemas.openxmlformats.org/drawingml/2006/main">
+              <a:graphicData uri="http://schemas.openxmlformats.org/drawingml/2006/picture">
+                <pic:pic xmlns:pic="http://schemas.openxmlformats.org/drawingml/2006/picture">
+                  <pic:nvPicPr>
+                    <pic:cNvPr id="1" name=""/>
+                    <pic:cNvPicPr/>
+                  </pic:nvPicPr>
+                  <pic:blipFill>
+                    <a:blip r:embed="rId5"/>
+                    <a:stretch>
+                      <a:fillRect/>
+                    </a:stretch>
+                  </pic:blipFill>
+                  <pic:spPr>
+                    <a:xfrm>
+                      <a:off x="0" y="0"/>
+                      <a:ext cx="3882748" cy="2659525"/>
+                    </a:xfrm>
+                    <a:prstGeom prst="rect">
+                      <a:avLst/>
+                    </a:prstGeom>
+                  </pic:spPr>
+                </pic:pic>
+              </a:graphicData>
+            </a:graphic>
+          </wp:inline>
+        </w:drawing>
+      </w:r>
+    </w:p>
+    <w:p/>
+    <w:p/>
+    <w:p>
+      <w:pPr>
+        <w:pStyle w:val="Cmsor2"/>
+        <w:rPr>
+          <w:lang w:val="hu-HU"/>
+        </w:rPr>
+      </w:pPr>
+      <w:r>
+        <w:rPr>
+          <w:lang w:val="hu-HU"/>
+        </w:rPr>
+        <w:t>Felülvizsgálás</w:t>
+      </w:r>
+    </w:p>
+    <w:p>
+      <w:pPr>
+        <w:pStyle w:val="Listaszerbekezds"/>
+        <w:numPr>
+          <w:ilvl w:val="0"/>
+          <w:numId w:val="1"/>
+        </w:numPr>
+      </w:pPr>
+      <w:r>
+        <w:t>A szervezet kockázatprofilját és az ahhoz illeszkedő kontrollokat rendszeresen felül kell vizsgálni és újra értékelni, hogy a kockázatprofil továbbra is érvényes legyen.</w:t>
+      </w:r>
+    </w:p>
+    <w:p>
+      <w:pPr>
+        <w:pStyle w:val="Cmsor2"/>
+      </w:pPr>
+      <w:r>
+        <w:t>Kockázatkezelési terv készítése</w:t>
+      </w:r>
+      <w:r>
+        <w:t>, kezelési folyamat dokumentálása</w:t>
+      </w:r>
+    </w:p>
+    <w:p>
+      <w:pPr>
+        <w:pStyle w:val="Listaszerbekezds"/>
+        <w:numPr>
+          <w:ilvl w:val="0"/>
+          <w:numId w:val="1"/>
+        </w:numPr>
+      </w:pPr>
+      <w:r>
+        <w:t xml:space="preserve">Célja a kockázatkezelési lehetőségek közül kiválasztott intézkedések megvalósítási módjának rögzítése, </w:t>
+      </w:r>
+      <w:r>
+        <w:t>mely</w:t>
+      </w:r>
+      <w:r>
+        <w:t xml:space="preserve"> alapul szolgál mind a módszerek és eszközök, mind pedig a teljes folyamat javításához.</w:t>
+      </w:r>
+    </w:p>
+    <w:p>
+      <w:pPr>
+        <w:pStyle w:val="Listaszerbekezds"/>
+        <w:numPr>
+          <w:ilvl w:val="0"/>
+          <w:numId w:val="1"/>
+        </w:numPr>
+      </w:pPr>
+      <w:r>
+        <w:t>A kockázatkezelés érdekében kialakított intézkedéseket, azok felelőseit, határidőit, a monitoring eljárásokat szintén a kockázatkezelési tervbe kell foglalni.</w:t>
+      </w:r>
+    </w:p>
+    <w:p>
+      <w:pPr>
+        <w:pStyle w:val="Listaszerbekezds"/>
+        <w:numPr>
+          <w:ilvl w:val="0"/>
+          <w:numId w:val="1"/>
+        </w:numPr>
+      </w:pPr>
+      <w:r>
+        <w:t>Az intézkedési terveket irányítási folyamatba kell integrálni, és egyeztetni kell az érdekeltekkel.</w:t>
       </w:r>
     </w:p>
     <w:sectPr>
@@ -36,6 +663,218 @@
     </w:sectPr>
   </w:body>
 </w:document>
+</file>
+
+<file path=word/numbering.xml><?xml version="1.0" encoding="utf-8"?>
+<w:numbering xmlns:wpc="http://schemas.microsoft.com/office/word/2010/wordprocessingCanvas" xmlns:cx="http://schemas.microsoft.com/office/drawing/2014/chartex" xmlns:cx1="http://schemas.microsoft.com/office/drawing/2015/9/8/chartex" xmlns:cx2="http://schemas.microsoft.com/office/drawing/2015/10/21/chartex" xmlns:cx3="http://schemas.microsoft.com/office/drawing/2016/5/9/chartex" xmlns:cx4="http://schemas.microsoft.com/office/drawing/2016/5/10/chartex" xmlns:cx5="http://schemas.microsoft.com/office/drawing/2016/5/11/chartex" xmlns:cx6="http://schemas.microsoft.com/office/drawing/2016/5/12/chartex" xmlns:cx7="http://schemas.microsoft.com/office/drawing/2016/5/13/chartex" xmlns:cx8="http://schemas.microsoft.com/office/drawing/2016/5/14/chartex" xmlns:mc="http://schemas.openxmlformats.org/markup-compatibility/2006" xmlns:aink="http://schemas.microsoft.com/office/drawing/2016/ink" xmlns:am3d="http://schemas.microsoft.com/office/drawing/2017/model3d" xmlns:o="urn:schemas-microsoft-com:office:office" xmlns:oel="http://schemas.microsoft.com/office/2019/extlst" xmlns:r="http://schemas.openxmlformats.org/officeDocument/2006/relationships" xmlns:m="http://schemas.openxmlformats.org/officeDocument/2006/math" xmlns:v="urn:schemas-microsoft-com:vml" xmlns:wp14="http://schemas.microsoft.com/office/word/2010/wordprocessingDrawing" xmlns:wp="http://schemas.openxmlformats.org/drawingml/2006/wordprocessingDrawing" xmlns:w10="urn:schemas-microsoft-com:office:word" xmlns:w="http://schemas.openxmlformats.org/wordprocessingml/2006/main" xmlns:w14="http://schemas.microsoft.com/office/word/2010/wordml" xmlns:w15="http://schemas.microsoft.com/office/word/2012/wordml" xmlns:w16cex="http://schemas.microsoft.com/office/word/2018/wordml/cex" xmlns:w16cid="http://schemas.microsoft.com/office/word/2016/wordml/cid" xmlns:w16="http://schemas.microsoft.com/office/word/2018/wordml" xmlns:w16sdtdh="http://schemas.microsoft.com/office/word/2020/wordml/sdtdatahash" xmlns:w16se="http://schemas.microsoft.com/office/word/2015/wordml/symex" xmlns:wpg="http://schemas.microsoft.com/office/word/2010/wordprocessingGroup" xmlns:wpi="http://schemas.microsoft.com/office/word/2010/wordprocessingInk" xmlns:wne="http://schemas.microsoft.com/office/word/2006/wordml" xmlns:wps="http://schemas.microsoft.com/office/word/2010/wordprocessingShape" mc:Ignorable="w14 w15 w16se w16cid w16 w16cex w16sdtdh wp14">
+  <w:abstractNum w:abstractNumId="0" w15:restartNumberingAfterBreak="0">
+    <w:nsid w:val="36883EBE"/>
+    <w:multiLevelType w:val="hybridMultilevel"/>
+    <w:tmpl w:val="E0EA1E0A"/>
+    <w:lvl w:ilvl="0" w:tplc="040E000F">
+      <w:start w:val="1"/>
+      <w:numFmt w:val="decimal"/>
+      <w:lvlText w:val="%1."/>
+      <w:lvlJc w:val="left"/>
+      <w:pPr>
+        <w:ind w:left="720" w:hanging="360"/>
+      </w:pPr>
+      <w:rPr>
+        <w:rFonts w:hint="default"/>
+      </w:rPr>
+    </w:lvl>
+    <w:lvl w:ilvl="1" w:tplc="040E0019" w:tentative="1">
+      <w:start w:val="1"/>
+      <w:numFmt w:val="lowerLetter"/>
+      <w:lvlText w:val="%2."/>
+      <w:lvlJc w:val="left"/>
+      <w:pPr>
+        <w:ind w:left="1440" w:hanging="360"/>
+      </w:pPr>
+    </w:lvl>
+    <w:lvl w:ilvl="2" w:tplc="040E001B" w:tentative="1">
+      <w:start w:val="1"/>
+      <w:numFmt w:val="lowerRoman"/>
+      <w:lvlText w:val="%3."/>
+      <w:lvlJc w:val="right"/>
+      <w:pPr>
+        <w:ind w:left="2160" w:hanging="180"/>
+      </w:pPr>
+    </w:lvl>
+    <w:lvl w:ilvl="3" w:tplc="040E000F" w:tentative="1">
+      <w:start w:val="1"/>
+      <w:numFmt w:val="decimal"/>
+      <w:lvlText w:val="%4."/>
+      <w:lvlJc w:val="left"/>
+      <w:pPr>
+        <w:ind w:left="2880" w:hanging="360"/>
+      </w:pPr>
+    </w:lvl>
+    <w:lvl w:ilvl="4" w:tplc="040E0019" w:tentative="1">
+      <w:start w:val="1"/>
+      <w:numFmt w:val="lowerLetter"/>
+      <w:lvlText w:val="%5."/>
+      <w:lvlJc w:val="left"/>
+      <w:pPr>
+        <w:ind w:left="3600" w:hanging="360"/>
+      </w:pPr>
+    </w:lvl>
+    <w:lvl w:ilvl="5" w:tplc="040E001B" w:tentative="1">
+      <w:start w:val="1"/>
+      <w:numFmt w:val="lowerRoman"/>
+      <w:lvlText w:val="%6."/>
+      <w:lvlJc w:val="right"/>
+      <w:pPr>
+        <w:ind w:left="4320" w:hanging="180"/>
+      </w:pPr>
+    </w:lvl>
+    <w:lvl w:ilvl="6" w:tplc="040E000F" w:tentative="1">
+      <w:start w:val="1"/>
+      <w:numFmt w:val="decimal"/>
+      <w:lvlText w:val="%7."/>
+      <w:lvlJc w:val="left"/>
+      <w:pPr>
+        <w:ind w:left="5040" w:hanging="360"/>
+      </w:pPr>
+    </w:lvl>
+    <w:lvl w:ilvl="7" w:tplc="040E0019" w:tentative="1">
+      <w:start w:val="1"/>
+      <w:numFmt w:val="lowerLetter"/>
+      <w:lvlText w:val="%8."/>
+      <w:lvlJc w:val="left"/>
+      <w:pPr>
+        <w:ind w:left="5760" w:hanging="360"/>
+      </w:pPr>
+    </w:lvl>
+    <w:lvl w:ilvl="8" w:tplc="040E001B" w:tentative="1">
+      <w:start w:val="1"/>
+      <w:numFmt w:val="lowerRoman"/>
+      <w:lvlText w:val="%9."/>
+      <w:lvlJc w:val="right"/>
+      <w:pPr>
+        <w:ind w:left="6480" w:hanging="180"/>
+      </w:pPr>
+    </w:lvl>
+  </w:abstractNum>
+  <w:abstractNum w:abstractNumId="1" w15:restartNumberingAfterBreak="0">
+    <w:nsid w:val="56FE2542"/>
+    <w:multiLevelType w:val="hybridMultilevel"/>
+    <w:tmpl w:val="231AE166"/>
+    <w:lvl w:ilvl="0" w:tplc="3238F8A2">
+      <w:numFmt w:val="bullet"/>
+      <w:lvlText w:val="-"/>
+      <w:lvlJc w:val="left"/>
+      <w:pPr>
+        <w:ind w:left="720" w:hanging="360"/>
+      </w:pPr>
+      <w:rPr>
+        <w:rFonts w:ascii="Calibri" w:eastAsiaTheme="minorHAnsi" w:hAnsi="Calibri" w:cs="Calibri" w:hint="default"/>
+      </w:rPr>
+    </w:lvl>
+    <w:lvl w:ilvl="1" w:tplc="040E0003">
+      <w:start w:val="1"/>
+      <w:numFmt w:val="bullet"/>
+      <w:lvlText w:val="o"/>
+      <w:lvlJc w:val="left"/>
+      <w:pPr>
+        <w:ind w:left="1440" w:hanging="360"/>
+      </w:pPr>
+      <w:rPr>
+        <w:rFonts w:ascii="Courier New" w:hAnsi="Courier New" w:cs="Courier New" w:hint="default"/>
+      </w:rPr>
+    </w:lvl>
+    <w:lvl w:ilvl="2" w:tplc="040E0005">
+      <w:start w:val="1"/>
+      <w:numFmt w:val="bullet"/>
+      <w:lvlText w:val=""/>
+      <w:lvlJc w:val="left"/>
+      <w:pPr>
+        <w:ind w:left="2160" w:hanging="360"/>
+      </w:pPr>
+      <w:rPr>
+        <w:rFonts w:ascii="Wingdings" w:hAnsi="Wingdings" w:hint="default"/>
+      </w:rPr>
+    </w:lvl>
+    <w:lvl w:ilvl="3" w:tplc="040E0001" w:tentative="1">
+      <w:start w:val="1"/>
+      <w:numFmt w:val="bullet"/>
+      <w:lvlText w:val=""/>
+      <w:lvlJc w:val="left"/>
+      <w:pPr>
+        <w:ind w:left="2880" w:hanging="360"/>
+      </w:pPr>
+      <w:rPr>
+        <w:rFonts w:ascii="Symbol" w:hAnsi="Symbol" w:hint="default"/>
+      </w:rPr>
+    </w:lvl>
+    <w:lvl w:ilvl="4" w:tplc="040E0003">
+      <w:start w:val="1"/>
+      <w:numFmt w:val="bullet"/>
+      <w:lvlText w:val="o"/>
+      <w:lvlJc w:val="left"/>
+      <w:pPr>
+        <w:ind w:left="3600" w:hanging="360"/>
+      </w:pPr>
+      <w:rPr>
+        <w:rFonts w:ascii="Courier New" w:hAnsi="Courier New" w:cs="Courier New" w:hint="default"/>
+      </w:rPr>
+    </w:lvl>
+    <w:lvl w:ilvl="5" w:tplc="040E0005" w:tentative="1">
+      <w:start w:val="1"/>
+      <w:numFmt w:val="bullet"/>
+      <w:lvlText w:val=""/>
+      <w:lvlJc w:val="left"/>
+      <w:pPr>
+        <w:ind w:left="4320" w:hanging="360"/>
+      </w:pPr>
+      <w:rPr>
+        <w:rFonts w:ascii="Wingdings" w:hAnsi="Wingdings" w:hint="default"/>
+      </w:rPr>
+    </w:lvl>
+    <w:lvl w:ilvl="6" w:tplc="040E0001" w:tentative="1">
+      <w:start w:val="1"/>
+      <w:numFmt w:val="bullet"/>
+      <w:lvlText w:val=""/>
+      <w:lvlJc w:val="left"/>
+      <w:pPr>
+        <w:ind w:left="5040" w:hanging="360"/>
+      </w:pPr>
+      <w:rPr>
+        <w:rFonts w:ascii="Symbol" w:hAnsi="Symbol" w:hint="default"/>
+      </w:rPr>
+    </w:lvl>
+    <w:lvl w:ilvl="7" w:tplc="040E0003" w:tentative="1">
+      <w:start w:val="1"/>
+      <w:numFmt w:val="bullet"/>
+      <w:lvlText w:val="o"/>
+      <w:lvlJc w:val="left"/>
+      <w:pPr>
+        <w:ind w:left="5760" w:hanging="360"/>
+      </w:pPr>
+      <w:rPr>
+        <w:rFonts w:ascii="Courier New" w:hAnsi="Courier New" w:cs="Courier New" w:hint="default"/>
+      </w:rPr>
+    </w:lvl>
+    <w:lvl w:ilvl="8" w:tplc="040E0005" w:tentative="1">
+      <w:start w:val="1"/>
+      <w:numFmt w:val="bullet"/>
+      <w:lvlText w:val=""/>
+      <w:lvlJc w:val="left"/>
+      <w:pPr>
+        <w:ind w:left="6480" w:hanging="360"/>
+      </w:pPr>
+      <w:rPr>
+        <w:rFonts w:ascii="Wingdings" w:hAnsi="Wingdings" w:hint="default"/>
+      </w:rPr>
+    </w:lvl>
+  </w:abstractNum>
+  <w:num w:numId="1" w16cid:durableId="1084569294">
+    <w:abstractNumId w:val="1"/>
+  </w:num>
+  <w:num w:numId="2" w16cid:durableId="958299176">
+    <w:abstractNumId w:val="0"/>
+  </w:num>
+</w:numbering>
 </file>
 
 <file path=word/styles.xml><?xml version="1.0" encoding="utf-8"?>
@@ -469,6 +1308,28 @@
       <w:szCs w:val="32"/>
     </w:rPr>
   </w:style>
+  <w:style w:type="paragraph" w:styleId="Cmsor2">
+    <w:name w:val="heading 2"/>
+    <w:basedOn w:val="Norml"/>
+    <w:next w:val="Norml"/>
+    <w:link w:val="Cmsor2Char"/>
+    <w:uiPriority w:val="9"/>
+    <w:unhideWhenUsed/>
+    <w:qFormat/>
+    <w:rsid w:val="002E233E"/>
+    <w:pPr>
+      <w:keepNext/>
+      <w:keepLines/>
+      <w:spacing w:before="40"/>
+      <w:outlineLvl w:val="1"/>
+    </w:pPr>
+    <w:rPr>
+      <w:rFonts w:asciiTheme="majorHAnsi" w:eastAsiaTheme="majorEastAsia" w:hAnsiTheme="majorHAnsi" w:cstheme="majorBidi"/>
+      <w:color w:val="2F5496" w:themeColor="accent1" w:themeShade="BF"/>
+      <w:sz w:val="26"/>
+      <w:szCs w:val="26"/>
+    </w:rPr>
+  </w:style>
   <w:style w:type="character" w:default="1" w:styleId="Bekezdsalapbettpusa">
     <w:name w:val="Default Paragraph Font"/>
     <w:uiPriority w:val="1"/>
@@ -509,6 +1370,40 @@
       <w:sz w:val="32"/>
       <w:szCs w:val="32"/>
       <w:lang w:val="en-US"/>
+    </w:rPr>
+  </w:style>
+  <w:style w:type="character" w:customStyle="1" w:styleId="Cmsor2Char">
+    <w:name w:val="Címsor 2 Char"/>
+    <w:basedOn w:val="Bekezdsalapbettpusa"/>
+    <w:link w:val="Cmsor2"/>
+    <w:uiPriority w:val="9"/>
+    <w:rsid w:val="002E233E"/>
+    <w:rPr>
+      <w:rFonts w:asciiTheme="majorHAnsi" w:eastAsiaTheme="majorEastAsia" w:hAnsiTheme="majorHAnsi" w:cstheme="majorBidi"/>
+      <w:noProof/>
+      <w:color w:val="2F5496" w:themeColor="accent1" w:themeShade="BF"/>
+      <w:sz w:val="26"/>
+      <w:szCs w:val="26"/>
+      <w:lang w:val="en-US"/>
+    </w:rPr>
+  </w:style>
+  <w:style w:type="paragraph" w:styleId="Listaszerbekezds">
+    <w:name w:val="List Paragraph"/>
+    <w:basedOn w:val="Norml"/>
+    <w:uiPriority w:val="34"/>
+    <w:qFormat/>
+    <w:rsid w:val="002E233E"/>
+    <w:pPr>
+      <w:spacing w:after="160" w:line="259" w:lineRule="auto"/>
+      <w:ind w:left="720"/>
+      <w:contextualSpacing/>
+    </w:pPr>
+    <w:rPr>
+      <w:rFonts w:asciiTheme="minorHAnsi" w:eastAsiaTheme="minorHAnsi" w:hAnsiTheme="minorHAnsi" w:cstheme="minorBidi"/>
+      <w:noProof w:val="0"/>
+      <w:sz w:val="22"/>
+      <w:szCs w:val="22"/>
+      <w:lang w:val="hu-HU"/>
     </w:rPr>
   </w:style>
 </w:styles>

</xml_diff>